<commit_message>
Fixed typo in glossary
</commit_message>
<xml_diff>
--- a/WIP Course Materials/4-III-1-4 Wenamun - Glossary.docx
+++ b/WIP Course Materials/4-III-1-4 Wenamun - Glossary.docx
@@ -5410,8 +5410,6 @@
               </w:rPr>
               <w:t>A</w:t>
             </w:r>
-            <w:bookmarkStart w:id="0" w:name="_GoBack"/>
-            <w:bookmarkEnd w:id="0"/>
             <w:r>
               <w:rPr>
                 <w:rFonts w:ascii="Transliteration" w:eastAsia="Times New Roman" w:hAnsi="Transliteration" w:cs="Times New Roman"/>
@@ -7849,7 +7847,7 @@
           <w:p>
             <w:pPr>
               <w:rPr>
-                <w:rFonts w:ascii="MPH 2B Damase" w:eastAsia="Times New Roman" w:hAnsi="MPH 2B Damase" w:cs="MPH 2B Damase" w:hint="cs"/>
+                <w:rFonts w:ascii="MPH 2B Damase" w:eastAsia="Times New Roman" w:hAnsi="MPH 2B Damase" w:cs="MPH 2B Damase"/>
                 <w:color w:val="000000"/>
                 <w:rtl/>
               </w:rPr>
@@ -12773,7 +12771,16 @@
                 <w:rFonts w:ascii="Transliteration Italic" w:eastAsia="Times New Roman" w:hAnsi="Transliteration Italic" w:cs="Times New Roman"/>
                 <w:color w:val="000000"/>
               </w:rPr>
-              <w:t>Saa</w:t>
+              <w:t>SA</w:t>
+            </w:r>
+            <w:bookmarkStart w:id="0" w:name="_GoBack"/>
+            <w:bookmarkEnd w:id="0"/>
+            <w:r>
+              <w:rPr>
+                <w:rFonts w:ascii="Transliteration Italic" w:eastAsia="Times New Roman" w:hAnsi="Transliteration Italic" w:cs="Times New Roman"/>
+                <w:color w:val="000000"/>
+              </w:rPr>
+              <w:t>a</w:t>
             </w:r>
           </w:p>
         </w:tc>

</xml_diff>